<commit_message>
initial abstract and data source
</commit_message>
<xml_diff>
--- a/Bios8060E_project_AmandaBlubaugh.docx
+++ b/Bios8060E_project_AmandaBlubaugh.docx
@@ -29,6 +29,18 @@
         <w:pStyle w:val="Date"/>
       </w:pPr>
       <w:r>
+        <w:t xml:space="preserve">last</w:t>
+      </w:r>
+      <w:r>
+        <w:t xml:space="preserve"> </w:t>
+      </w:r>
+      <w:r>
+        <w:t xml:space="preserve">updated:</w:t>
+      </w:r>
+      <w:r>
+        <w:t xml:space="preserve"> </w:t>
+      </w:r>
+      <w:r>
         <w:t xml:space="preserve">9/13/2019</w:t>
       </w:r>
     </w:p>
@@ -41,6 +53,34 @@
         <w:t xml:space="preserve">Project Overview</w:t>
       </w:r>
       <w:bookmarkEnd w:id="20"/>
+    </w:p>
+    <w:p>
+      <w:pPr>
+        <w:pStyle w:val="Heading3"/>
+      </w:pPr>
+      <w:bookmarkStart w:id="21" w:name="Xfeb81e8a0a228dc926c85f9576e970a4786196f"/>
+      <w:r>
+        <w:t xml:space="preserve">Transcriptomic profile differences in atopic dermatitis canid models when considering using multifactorial differential expression for sensitization of model dogs</w:t>
+      </w:r>
+      <w:bookmarkEnd w:id="21"/>
+    </w:p>
+    <w:p>
+      <w:pPr>
+        <w:pStyle w:val="Heading2"/>
+      </w:pPr>
+      <w:bookmarkStart w:id="22" w:name="project-data"/>
+      <w:r>
+        <w:t xml:space="preserve">Project Data</w:t>
+      </w:r>
+      <w:bookmarkEnd w:id="22"/>
+    </w:p>
+    <w:p>
+      <w:pPr>
+        <w:pStyle w:val="FirstParagraph"/>
+      </w:pPr>
+      <w:r>
+        <w:t xml:space="preserve">Samples from a previously published paper by Schamber et al. (2014) will be used for this project</w:t>
+      </w:r>
     </w:p>
     <w:sectPr/>
   </w:body>

</xml_diff>